<commit_message>
Steven program and flowchart update 11/29/24
</commit_message>
<xml_diff>
--- a/module-1/Skinner-Assignment1_2.docx
+++ b/module-1/Skinner-Assignment1_2.docx
@@ -8,16 +8,12 @@
       </w:r>
     </w:p>
     <w:p>
-      <w:hyperlink r:id="rId4" w:history="1">
-        <w:r>
-          <w:rPr>
-            <w:rStyle w:val="Hyperlink"/>
-          </w:rPr>
-          <w:t>https://github.com/Codeman50bmg/csd-325.git</w:t>
-        </w:r>
-      </w:hyperlink>
+      <w:pPr>
+        <w:rPr>
+          <w:noProof/>
+        </w:rPr>
+      </w:pPr>
     </w:p>
-    <w:p/>
     <w:p>
       <w:r>
         <w:rPr>
@@ -41,7 +37,7 @@
                     </pic:cNvPicPr>
                   </pic:nvPicPr>
                   <pic:blipFill>
-                    <a:blip r:embed="rId5">
+                    <a:blip r:embed="rId4">
                       <a:extLst>
                         <a:ext uri="{28A0092B-C50C-407E-A947-70E740481C1C}">
                           <a14:useLocalDpi xmlns:a14="http://schemas.microsoft.com/office/drawing/2010/main" val="0"/>
@@ -74,6 +70,90 @@
       </w:r>
     </w:p>
     <w:p/>
+    <w:p>
+      <w:r>
+        <w:rPr>
+          <w:noProof/>
+        </w:rPr>
+        <w:lastRenderedPageBreak/>
+        <w:drawing>
+          <wp:inline distT="0" distB="0" distL="0" distR="0" wp14:anchorId="19D63A02" wp14:editId="60B57552">
+            <wp:extent cx="5943600" cy="1916430"/>
+            <wp:effectExtent l="0" t="0" r="0" b="7620"/>
+            <wp:docPr id="1960557400" name="Picture 1" descr="A screenshot of a computer&#10;&#10;Description automatically generated"/>
+            <wp:cNvGraphicFramePr>
+              <a:graphicFrameLocks xmlns:a="http://schemas.openxmlformats.org/drawingml/2006/main" noChangeAspect="1"/>
+            </wp:cNvGraphicFramePr>
+            <a:graphic xmlns:a="http://schemas.openxmlformats.org/drawingml/2006/main">
+              <a:graphicData uri="http://schemas.openxmlformats.org/drawingml/2006/picture">
+                <pic:pic xmlns:pic="http://schemas.openxmlformats.org/drawingml/2006/picture">
+                  <pic:nvPicPr>
+                    <pic:cNvPr id="1960557400" name="Picture 1" descr="A screenshot of a computer&#10;&#10;Description automatically generated"/>
+                    <pic:cNvPicPr/>
+                  </pic:nvPicPr>
+                  <pic:blipFill>
+                    <a:blip r:embed="rId5"/>
+                    <a:stretch>
+                      <a:fillRect/>
+                    </a:stretch>
+                  </pic:blipFill>
+                  <pic:spPr>
+                    <a:xfrm>
+                      <a:off x="0" y="0"/>
+                      <a:ext cx="5943600" cy="1916430"/>
+                    </a:xfrm>
+                    <a:prstGeom prst="rect">
+                      <a:avLst/>
+                    </a:prstGeom>
+                  </pic:spPr>
+                </pic:pic>
+              </a:graphicData>
+            </a:graphic>
+          </wp:inline>
+        </w:drawing>
+      </w:r>
+    </w:p>
+    <w:p/>
+    <w:p/>
+    <w:p>
+      <w:r>
+        <w:drawing>
+          <wp:inline distT="0" distB="0" distL="0" distR="0" wp14:anchorId="563DF864" wp14:editId="68A5D194">
+            <wp:extent cx="5943600" cy="4693285"/>
+            <wp:effectExtent l="0" t="0" r="0" b="0"/>
+            <wp:docPr id="1844941337" name="Picture 1" descr="A diagram of a beer flowchart&#10;&#10;Description automatically generated"/>
+            <wp:cNvGraphicFramePr>
+              <a:graphicFrameLocks xmlns:a="http://schemas.openxmlformats.org/drawingml/2006/main" noChangeAspect="1"/>
+            </wp:cNvGraphicFramePr>
+            <a:graphic xmlns:a="http://schemas.openxmlformats.org/drawingml/2006/main">
+              <a:graphicData uri="http://schemas.openxmlformats.org/drawingml/2006/picture">
+                <pic:pic xmlns:pic="http://schemas.openxmlformats.org/drawingml/2006/picture">
+                  <pic:nvPicPr>
+                    <pic:cNvPr id="1844941337" name="Picture 1" descr="A diagram of a beer flowchart&#10;&#10;Description automatically generated"/>
+                    <pic:cNvPicPr/>
+                  </pic:nvPicPr>
+                  <pic:blipFill>
+                    <a:blip r:embed="rId6"/>
+                    <a:stretch>
+                      <a:fillRect/>
+                    </a:stretch>
+                  </pic:blipFill>
+                  <pic:spPr>
+                    <a:xfrm>
+                      <a:off x="0" y="0"/>
+                      <a:ext cx="5943600" cy="4693285"/>
+                    </a:xfrm>
+                    <a:prstGeom prst="rect">
+                      <a:avLst/>
+                    </a:prstGeom>
+                  </pic:spPr>
+                </pic:pic>
+              </a:graphicData>
+            </a:graphic>
+          </wp:inline>
+        </w:drawing>
+      </w:r>
+    </w:p>
     <w:sectPr>
       <w:pgSz w:w="12240" w:h="15840"/>
       <w:pgMar w:top="1440" w:right="1440" w:bottom="1440" w:left="1440" w:header="720" w:footer="720" w:gutter="0"/>
@@ -512,29 +592,6 @@
     <w:semiHidden/>
     <w:unhideWhenUsed/>
   </w:style>
-  <w:style w:type="character" w:styleId="Hyperlink">
-    <w:name w:val="Hyperlink"/>
-    <w:basedOn w:val="DefaultParagraphFont"/>
-    <w:uiPriority w:val="99"/>
-    <w:unhideWhenUsed/>
-    <w:rsid w:val="00A465A9"/>
-    <w:rPr>
-      <w:color w:val="0563C1" w:themeColor="hyperlink"/>
-      <w:u w:val="single"/>
-    </w:rPr>
-  </w:style>
-  <w:style w:type="character" w:styleId="UnresolvedMention">
-    <w:name w:val="Unresolved Mention"/>
-    <w:basedOn w:val="DefaultParagraphFont"/>
-    <w:uiPriority w:val="99"/>
-    <w:semiHidden/>
-    <w:unhideWhenUsed/>
-    <w:rsid w:val="00A465A9"/>
-    <w:rPr>
-      <w:color w:val="605E5C"/>
-      <w:shd w:val="clear" w:color="auto" w:fill="E1DFDD"/>
-    </w:rPr>
-  </w:style>
 </w:styles>
 </file>
 

</xml_diff>

<commit_message>
updated corrected flowchart 11/30/24
</commit_message>
<xml_diff>
--- a/module-1/Skinner-Assignment1_2.docx
+++ b/module-1/Skinner-Assignment1_2.docx
@@ -118,10 +118,10 @@
     <w:p>
       <w:r>
         <w:drawing>
-          <wp:inline distT="0" distB="0" distL="0" distR="0" wp14:anchorId="563DF864" wp14:editId="68A5D194">
-            <wp:extent cx="5943600" cy="4693285"/>
+          <wp:inline distT="0" distB="0" distL="0" distR="0" wp14:anchorId="51C7A3A9" wp14:editId="53A4E6A3">
+            <wp:extent cx="5943600" cy="3056890"/>
             <wp:effectExtent l="0" t="0" r="0" b="0"/>
-            <wp:docPr id="1844941337" name="Picture 1" descr="A diagram of a beer flowchart&#10;&#10;Description automatically generated"/>
+            <wp:docPr id="462618693" name="Picture 1" descr="A diagram of a diagram&#10;&#10;Description automatically generated"/>
             <wp:cNvGraphicFramePr>
               <a:graphicFrameLocks xmlns:a="http://schemas.openxmlformats.org/drawingml/2006/main" noChangeAspect="1"/>
             </wp:cNvGraphicFramePr>
@@ -129,7 +129,7 @@
               <a:graphicData uri="http://schemas.openxmlformats.org/drawingml/2006/picture">
                 <pic:pic xmlns:pic="http://schemas.openxmlformats.org/drawingml/2006/picture">
                   <pic:nvPicPr>
-                    <pic:cNvPr id="1844941337" name="Picture 1" descr="A diagram of a beer flowchart&#10;&#10;Description automatically generated"/>
+                    <pic:cNvPr id="462618693" name="Picture 1" descr="A diagram of a diagram&#10;&#10;Description automatically generated"/>
                     <pic:cNvPicPr/>
                   </pic:nvPicPr>
                   <pic:blipFill>
@@ -141,7 +141,7 @@
                   <pic:spPr>
                     <a:xfrm>
                       <a:off x="0" y="0"/>
-                      <a:ext cx="5943600" cy="4693285"/>
+                      <a:ext cx="5943600" cy="3056890"/>
                     </a:xfrm>
                     <a:prstGeom prst="rect">
                       <a:avLst/>

</xml_diff>